<commit_message>
Finder bug & Report renewed
</commit_message>
<xml_diff>
--- a/소프트웨어설계실험_보고서_5조.docx
+++ b/소프트웨어설계실험_보고서_5조.docx
@@ -3378,7 +3378,6 @@
         <w:ind w:firstLineChars="400" w:firstLine="880"/>
         <w:textAlignment w:val="auto"/>
         <w:rPr>
-          <w:rFonts w:hint="eastAsia"/>
           <w:sz w:val="22"/>
         </w:rPr>
       </w:pPr>
@@ -3773,6 +3772,140 @@
           <w:sz w:val="22"/>
         </w:rPr>
         <w:t>에 저장합니다.</w:t>
+      </w:r>
+    </w:p>
+    <w:p>
+      <w:pPr>
+        <w:widowControl/>
+        <w:pBdr>
+          <w:top w:val="none" w:sz="0" w:space="0" w:color="auto"/>
+          <w:left w:val="none" w:sz="0" w:space="0" w:color="auto"/>
+          <w:bottom w:val="none" w:sz="0" w:space="0" w:color="auto"/>
+          <w:right w:val="none" w:sz="0" w:space="0" w:color="auto"/>
+        </w:pBdr>
+        <w:wordWrap/>
+        <w:autoSpaceDE/>
+        <w:autoSpaceDN/>
+        <w:spacing w:line="259" w:lineRule="auto"/>
+        <w:textAlignment w:val="auto"/>
+        <w:rPr>
+          <w:rFonts w:hint="eastAsia"/>
+          <w:sz w:val="22"/>
+        </w:rPr>
+      </w:pPr>
+      <w:r>
+        <w:rPr>
+          <w:noProof/>
+        </w:rPr>
+        <w:drawing>
+          <wp:inline distT="0" distB="0" distL="0" distR="0" wp14:anchorId="7F46909F" wp14:editId="0F5A20A8">
+            <wp:extent cx="5432220" cy="813816"/>
+            <wp:effectExtent l="0" t="0" r="0" b="5715"/>
+            <wp:docPr id="2" name="그림 2"/>
+            <wp:cNvGraphicFramePr>
+              <a:graphicFrameLocks xmlns:a="http://schemas.openxmlformats.org/drawingml/2006/main" noChangeAspect="1"/>
+            </wp:cNvGraphicFramePr>
+            <a:graphic xmlns:a="http://schemas.openxmlformats.org/drawingml/2006/main">
+              <a:graphicData uri="http://schemas.openxmlformats.org/drawingml/2006/picture">
+                <pic:pic xmlns:pic="http://schemas.openxmlformats.org/drawingml/2006/picture">
+                  <pic:nvPicPr>
+                    <pic:cNvPr id="1" name=""/>
+                    <pic:cNvPicPr/>
+                  </pic:nvPicPr>
+                  <pic:blipFill rotWithShape="1">
+                    <a:blip r:embed="rId14"/>
+                    <a:srcRect r="57403" b="88218"/>
+                    <a:stretch/>
+                  </pic:blipFill>
+                  <pic:spPr bwMode="auto">
+                    <a:xfrm>
+                      <a:off x="0" y="0"/>
+                      <a:ext cx="5486707" cy="821979"/>
+                    </a:xfrm>
+                    <a:prstGeom prst="rect">
+                      <a:avLst/>
+                    </a:prstGeom>
+                    <a:ln>
+                      <a:noFill/>
+                    </a:ln>
+                    <a:extLst>
+                      <a:ext uri="{53640926-AAD7-44D8-BBD7-CCE9431645EC}">
+                        <a14:shadowObscured xmlns:a14="http://schemas.microsoft.com/office/drawing/2010/main"/>
+                      </a:ext>
+                    </a:extLst>
+                  </pic:spPr>
+                </pic:pic>
+              </a:graphicData>
+            </a:graphic>
+          </wp:inline>
+        </w:drawing>
+      </w:r>
+    </w:p>
+    <w:p>
+      <w:pPr>
+        <w:widowControl/>
+        <w:pBdr>
+          <w:top w:val="none" w:sz="0" w:space="0" w:color="auto"/>
+          <w:left w:val="none" w:sz="0" w:space="0" w:color="auto"/>
+          <w:bottom w:val="none" w:sz="0" w:space="0" w:color="auto"/>
+          <w:right w:val="none" w:sz="0" w:space="0" w:color="auto"/>
+        </w:pBdr>
+        <w:wordWrap/>
+        <w:autoSpaceDE/>
+        <w:autoSpaceDN/>
+        <w:spacing w:line="259" w:lineRule="auto"/>
+        <w:textAlignment w:val="auto"/>
+        <w:rPr>
+          <w:rFonts w:hint="eastAsia"/>
+          <w:sz w:val="22"/>
+        </w:rPr>
+      </w:pPr>
+      <w:r>
+        <w:rPr>
+          <w:noProof/>
+        </w:rPr>
+        <w:drawing>
+          <wp:inline distT="0" distB="0" distL="0" distR="0" wp14:anchorId="3D21FC47" wp14:editId="32C807EA">
+            <wp:extent cx="5945160" cy="1115568"/>
+            <wp:effectExtent l="0" t="0" r="0" b="8890"/>
+            <wp:docPr id="3" name="그림 3"/>
+            <wp:cNvGraphicFramePr>
+              <a:graphicFrameLocks xmlns:a="http://schemas.openxmlformats.org/drawingml/2006/main" noChangeAspect="1"/>
+            </wp:cNvGraphicFramePr>
+            <a:graphic xmlns:a="http://schemas.openxmlformats.org/drawingml/2006/main">
+              <a:graphicData uri="http://schemas.openxmlformats.org/drawingml/2006/picture">
+                <pic:pic xmlns:pic="http://schemas.openxmlformats.org/drawingml/2006/picture">
+                  <pic:nvPicPr>
+                    <pic:cNvPr id="1" name=""/>
+                    <pic:cNvPicPr/>
+                  </pic:nvPicPr>
+                  <pic:blipFill rotWithShape="1">
+                    <a:blip r:embed="rId15"/>
+                    <a:srcRect r="30241" b="85245"/>
+                    <a:stretch/>
+                  </pic:blipFill>
+                  <pic:spPr bwMode="auto">
+                    <a:xfrm>
+                      <a:off x="0" y="0"/>
+                      <a:ext cx="6026042" cy="1130745"/>
+                    </a:xfrm>
+                    <a:prstGeom prst="rect">
+                      <a:avLst/>
+                    </a:prstGeom>
+                    <a:ln>
+                      <a:noFill/>
+                    </a:ln>
+                    <a:extLst>
+                      <a:ext uri="{53640926-AAD7-44D8-BBD7-CCE9431645EC}">
+                        <a14:shadowObscured xmlns:a14="http://schemas.microsoft.com/office/drawing/2010/main"/>
+                      </a:ext>
+                    </a:extLst>
+                  </pic:spPr>
+                </pic:pic>
+              </a:graphicData>
+            </a:graphic>
+          </wp:inline>
+        </w:drawing>
       </w:r>
     </w:p>
     <w:p>
@@ -3901,7 +4034,7 @@
                     <pic:cNvPicPr/>
                   </pic:nvPicPr>
                   <pic:blipFill>
-                    <a:blip r:embed="rId14"/>
+                    <a:blip r:embed="rId16"/>
                     <a:stretch>
                       <a:fillRect/>
                     </a:stretch>
@@ -4185,7 +4318,6 @@
         <w:ind w:firstLineChars="200" w:firstLine="440"/>
         <w:jc w:val="left"/>
         <w:rPr>
-          <w:rFonts w:hint="eastAsia"/>
           <w:sz w:val="21"/>
         </w:rPr>
       </w:pPr>
@@ -4208,7 +4340,7 @@
         </w:rPr>
         <w:t>(</w:t>
       </w:r>
-      <w:hyperlink r:id="rId15" w:history="1">
+      <w:hyperlink r:id="rId17" w:history="1">
         <w:r>
           <w:rPr>
             <w:rStyle w:val="a7"/>
@@ -4221,13 +4353,7 @@
         <w:rPr>
           <w:sz w:val="22"/>
         </w:rPr>
-        <w:t>)</w:t>
-      </w:r>
-      <w:r>
-        <w:rPr>
-          <w:sz w:val="22"/>
-        </w:rPr>
-        <w:t xml:space="preserve"> </w:t>
+        <w:t xml:space="preserve">) </w:t>
       </w:r>
       <w:r>
         <w:rPr>
@@ -4386,7 +4512,6 @@
       <w:pPr>
         <w:ind w:left="720" w:hanging="360"/>
         <w:rPr>
-          <w:rFonts w:hint="eastAsia"/>
           <w:sz w:val="21"/>
         </w:rPr>
       </w:pPr>
@@ -4451,7 +4576,6 @@
           <w:bottom w:val="none" w:sz="2" w:space="0" w:color="000000"/>
         </w:pBdr>
         <w:rPr>
-          <w:rFonts w:hint="eastAsia"/>
           <w:b/>
           <w:sz w:val="36"/>
         </w:rPr>
@@ -4527,7 +4651,7 @@
           <w:sz w:val="22"/>
         </w:rPr>
       </w:pPr>
-      <w:hyperlink r:id="rId16" w:history="1">
+      <w:hyperlink r:id="rId18" w:history="1">
         <w:r>
           <w:rPr>
             <w:rStyle w:val="a7"/>
@@ -4784,7 +4908,6 @@
           <w:bottom w:val="none" w:sz="2" w:space="0" w:color="000000"/>
         </w:pBdr>
         <w:rPr>
-          <w:rFonts w:hint="eastAsia"/>
           <w:b/>
           <w:sz w:val="36"/>
         </w:rPr>
@@ -4832,21 +4955,7 @@
           <w:b/>
           <w:sz w:val="36"/>
         </w:rPr>
-        <w:t>esult</w:t>
-      </w:r>
-      <w:r>
-        <w:rPr>
-          <w:b/>
-          <w:sz w:val="36"/>
-        </w:rPr>
-        <w:t>.</w:t>
-      </w:r>
-      <w:r>
-        <w:rPr>
-          <w:b/>
-          <w:sz w:val="36"/>
-        </w:rPr>
-        <w:t>j</w:t>
+        <w:t>esult.j</w:t>
       </w:r>
       <w:r>
         <w:rPr>
@@ -4875,7 +4984,7 @@
           <w:sz w:val="22"/>
         </w:rPr>
       </w:pPr>
-      <w:hyperlink r:id="rId17" w:history="1">
+      <w:hyperlink r:id="rId19" w:history="1">
         <w:r>
           <w:rPr>
             <w:rStyle w:val="a7"/>
@@ -4940,7 +5049,6 @@
           <w:bottom w:val="none" w:sz="2" w:space="0" w:color="000000"/>
         </w:pBdr>
         <w:rPr>
-          <w:rFonts w:hint="eastAsia"/>
           <w:color w:val="000000" w:themeColor="text1"/>
           <w:sz w:val="22"/>
         </w:rPr>
@@ -5243,8 +5351,6 @@
         </w:rPr>
         <w:t>코드로 변환하여 사용자에게 제공합니다.</w:t>
       </w:r>
-      <w:bookmarkStart w:id="1" w:name="_GoBack"/>
-      <w:bookmarkEnd w:id="1"/>
     </w:p>
     <w:p>
       <w:pPr>
@@ -5333,7 +5439,7 @@
                     <pic:cNvPicPr/>
                   </pic:nvPicPr>
                   <pic:blipFill>
-                    <a:blip r:embed="rId18"/>
+                    <a:blip r:embed="rId20"/>
                     <a:stretch>
                       <a:fillRect/>
                     </a:stretch>
@@ -5373,7 +5479,7 @@
                     <pic:cNvPicPr/>
                   </pic:nvPicPr>
                   <pic:blipFill>
-                    <a:blip r:embed="rId19"/>
+                    <a:blip r:embed="rId21"/>
                     <a:stretch>
                       <a:fillRect/>
                     </a:stretch>
@@ -5487,7 +5593,7 @@
                     <pic:cNvPicPr/>
                   </pic:nvPicPr>
                   <pic:blipFill>
-                    <a:blip r:embed="rId20"/>
+                    <a:blip r:embed="rId22"/>
                     <a:stretch>
                       <a:fillRect/>
                     </a:stretch>
@@ -5553,7 +5659,14 @@
         <w:rPr>
           <w:sz w:val="28"/>
         </w:rPr>
-        <w:t>1. 분류 조건 및 순서(?)</w:t>
+        <w:t>1. 분류 조건</w:t>
+      </w:r>
+      <w:r>
+        <w:rPr>
+          <w:rFonts w:hint="eastAsia"/>
+          <w:sz w:val="28"/>
+        </w:rPr>
+        <w:t>의 적용 순서 및 예외 처리</w:t>
       </w:r>
     </w:p>
     <w:p>
@@ -5606,7 +5719,7 @@
                     <pic:cNvPicPr/>
                   </pic:nvPicPr>
                   <pic:blipFill>
-                    <a:blip r:embed="rId21"/>
+                    <a:blip r:embed="rId23"/>
                     <a:stretch>
                       <a:fillRect/>
                     </a:stretch>
@@ -5808,23 +5921,332 @@
     </w:p>
     <w:p>
       <w:pPr>
+        <w:widowControl/>
+        <w:pBdr>
+          <w:top w:val="none" w:sz="0" w:space="0" w:color="auto"/>
+          <w:left w:val="none" w:sz="0" w:space="0" w:color="auto"/>
+          <w:bottom w:val="none" w:sz="0" w:space="0" w:color="auto"/>
+          <w:right w:val="none" w:sz="0" w:space="0" w:color="auto"/>
+        </w:pBdr>
+        <w:wordWrap/>
+        <w:autoSpaceDE/>
+        <w:autoSpaceDN/>
+        <w:spacing w:line="259" w:lineRule="auto"/>
+        <w:textAlignment w:val="auto"/>
         <w:rPr>
           <w:sz w:val="18"/>
         </w:rPr>
       </w:pPr>
-      <w:r>
+    </w:p>
+    <w:p>
+      <w:pPr>
+        <w:pStyle w:val="a4"/>
+        <w:widowControl/>
+        <w:wordWrap/>
+        <w:autoSpaceDE/>
+        <w:autoSpaceDN/>
+        <w:ind w:left="360" w:hanging="360"/>
+        <w:rPr>
+          <w:sz w:val="28"/>
+        </w:rPr>
+      </w:pPr>
+    </w:p>
+    <w:p>
+      <w:pPr>
+        <w:pStyle w:val="a4"/>
+        <w:widowControl/>
+        <w:wordWrap/>
+        <w:autoSpaceDE/>
+        <w:autoSpaceDN/>
+        <w:ind w:left="360" w:hanging="360"/>
+        <w:rPr>
+          <w:sz w:val="28"/>
+        </w:rPr>
+      </w:pPr>
+      <w:r>
+        <w:rPr>
+          <w:sz w:val="28"/>
+        </w:rPr>
+        <w:lastRenderedPageBreak/>
+        <w:t>2</w:t>
+      </w:r>
+      <w:r>
+        <w:rPr>
+          <w:sz w:val="28"/>
+        </w:rPr>
+        <w:t>. 분류 조건</w:t>
+      </w:r>
+      <w:r>
+        <w:rPr>
+          <w:rFonts w:hint="eastAsia"/>
+          <w:sz w:val="28"/>
+        </w:rPr>
+        <w:t>에 대한 검증 시스템</w:t>
+      </w:r>
+    </w:p>
+    <w:p>
+      <w:pPr>
+        <w:pStyle w:val="a4"/>
+        <w:widowControl/>
+        <w:wordWrap/>
+        <w:autoSpaceDE/>
+        <w:autoSpaceDN/>
+        <w:ind w:leftChars="100" w:left="200" w:firstLineChars="200" w:firstLine="420"/>
+        <w:rPr>
+          <w:rFonts w:hint="eastAsia"/>
+          <w:sz w:val="36"/>
+        </w:rPr>
+      </w:pPr>
+      <w:r>
+        <w:rPr>
+          <w:rFonts w:hint="eastAsia"/>
+          <w:sz w:val="21"/>
+        </w:rPr>
+        <w:t xml:space="preserve">단순히 </w:t>
+      </w:r>
+      <w:r>
+        <w:rPr>
+          <w:rFonts w:hint="eastAsia"/>
+          <w:sz w:val="21"/>
+        </w:rPr>
+        <w:t xml:space="preserve">분류 조건이 더 많아질수록 좋은 </w:t>
+      </w:r>
+      <w:r>
+        <w:rPr>
+          <w:rFonts w:hint="eastAsia"/>
+          <w:sz w:val="21"/>
+        </w:rPr>
+        <w:t xml:space="preserve">검색 </w:t>
+      </w:r>
+      <w:r>
+        <w:rPr>
+          <w:rFonts w:hint="eastAsia"/>
+          <w:sz w:val="21"/>
+        </w:rPr>
+        <w:t>모델인 것은 아닙니다.</w:t>
+      </w:r>
+      <w:r>
+        <w:rPr>
+          <w:sz w:val="21"/>
+        </w:rPr>
+        <w:t xml:space="preserve"> </w:t>
+      </w:r>
+      <w:r>
+        <w:rPr>
+          <w:rFonts w:hint="eastAsia"/>
+          <w:sz w:val="21"/>
+        </w:rPr>
+        <w:t xml:space="preserve">오히려 조건이 많아질수록 </w:t>
+      </w:r>
+      <w:r>
+        <w:rPr>
+          <w:rFonts w:hint="eastAsia"/>
+          <w:sz w:val="21"/>
+        </w:rPr>
+        <w:t>오판이 발생할 수 있으며 게시글을 검색하는데 드는 시간이 많이 듭니다.</w:t>
+      </w:r>
+      <w:r>
+        <w:rPr>
+          <w:sz w:val="21"/>
+        </w:rPr>
+        <w:t xml:space="preserve"> </w:t>
+      </w:r>
+      <w:r>
+        <w:rPr>
+          <w:rFonts w:hint="eastAsia"/>
+          <w:sz w:val="21"/>
+        </w:rPr>
+        <w:t>따라서 조건의 개수를 적당하게 지정하는 것이 중요합니다</w:t>
+      </w:r>
+      <w:r>
+        <w:rPr>
+          <w:sz w:val="21"/>
+        </w:rPr>
+        <w:t xml:space="preserve">. </w:t>
+      </w:r>
+      <w:r>
+        <w:rPr>
+          <w:rFonts w:hint="eastAsia"/>
+          <w:sz w:val="21"/>
+        </w:rPr>
+        <w:t xml:space="preserve">이를 판단하는 방법으로는 여러가지가 있겠으며 예시를 들자면 </w:t>
+      </w:r>
+      <w:r>
+        <w:rPr>
+          <w:sz w:val="21"/>
+        </w:rPr>
+        <w:t>‘</w:t>
+      </w:r>
+      <w:r>
+        <w:rPr>
+          <w:rFonts w:hint="eastAsia"/>
+          <w:sz w:val="21"/>
+        </w:rPr>
+        <w:t>사용자가 특정 게시글이 본인을 찾는 글이라고 판단하면 그 글을 클릭한다</w:t>
+      </w:r>
+      <w:r>
+        <w:rPr>
+          <w:sz w:val="21"/>
+        </w:rPr>
+        <w:t xml:space="preserve">’ </w:t>
+      </w:r>
+      <w:r>
+        <w:rPr>
+          <w:rFonts w:hint="eastAsia"/>
+          <w:sz w:val="21"/>
+        </w:rPr>
+        <w:t xml:space="preserve">고 가정하면 </w:t>
+      </w:r>
+      <w:r>
+        <w:rPr>
+          <w:sz w:val="21"/>
+        </w:rPr>
+        <w:t>‘</w:t>
+      </w:r>
+      <w:r>
+        <w:rPr>
+          <w:rFonts w:hint="eastAsia"/>
+          <w:sz w:val="21"/>
+        </w:rPr>
+        <w:t xml:space="preserve">조회수 </w:t>
+      </w:r>
+      <w:r>
+        <w:rPr>
+          <w:sz w:val="21"/>
+        </w:rPr>
+        <w:t xml:space="preserve">= </w:t>
+      </w:r>
+      <w:r>
+        <w:rPr>
+          <w:rFonts w:hint="eastAsia"/>
+          <w:sz w:val="21"/>
+        </w:rPr>
+        <w:t>해당 게시글이 찾는 사용자의 수</w:t>
+      </w:r>
+      <w:r>
+        <w:rPr>
+          <w:sz w:val="21"/>
+        </w:rPr>
+        <w:t>’</w:t>
+      </w:r>
+      <w:r>
+        <w:rPr>
+          <w:rFonts w:hint="eastAsia"/>
+          <w:sz w:val="21"/>
+        </w:rPr>
+        <w:t xml:space="preserve"> 라고 가정할 수 있습니다.</w:t>
+      </w:r>
+      <w:r>
+        <w:rPr>
+          <w:sz w:val="21"/>
+        </w:rPr>
+        <w:t xml:space="preserve"> </w:t>
+      </w:r>
+      <w:r>
+        <w:rPr>
+          <w:rFonts w:hint="eastAsia"/>
+          <w:sz w:val="21"/>
+        </w:rPr>
+        <w:t xml:space="preserve">따라서 임의의 사용자 샘플을 생성하여 </w:t>
+      </w:r>
+      <w:r>
+        <w:rPr>
+          <w:sz w:val="21"/>
+        </w:rPr>
+        <w:t>DB</w:t>
+      </w:r>
+      <w:r>
+        <w:rPr>
+          <w:rFonts w:hint="eastAsia"/>
+          <w:sz w:val="21"/>
+        </w:rPr>
+        <w:t xml:space="preserve">에 쿼리를 보내서 </w:t>
+      </w:r>
+      <w:r>
+        <w:rPr>
+          <w:sz w:val="21"/>
+        </w:rPr>
+        <w:t>‘</w:t>
+      </w:r>
+      <w:r>
+        <w:rPr>
+          <w:rFonts w:hint="eastAsia"/>
+          <w:sz w:val="21"/>
+        </w:rPr>
+        <w:t>특정 게시글이 찾는 조건에 해당하는 사용자 수</w:t>
+      </w:r>
+      <w:r>
+        <w:rPr>
+          <w:sz w:val="21"/>
+        </w:rPr>
+        <w:t>’</w:t>
+      </w:r>
+      <w:r>
+        <w:rPr>
+          <w:sz w:val="21"/>
+        </w:rPr>
+        <w:t xml:space="preserve"> </w:t>
+      </w:r>
+      <w:r>
+        <w:rPr>
+          <w:rFonts w:hint="eastAsia"/>
+          <w:sz w:val="21"/>
+        </w:rPr>
+        <w:t xml:space="preserve">와 </w:t>
+      </w:r>
+      <w:r>
+        <w:rPr>
+          <w:sz w:val="21"/>
+        </w:rPr>
+        <w:t>‘</w:t>
+      </w:r>
+      <w:r>
+        <w:rPr>
+          <w:rFonts w:hint="eastAsia"/>
+          <w:sz w:val="21"/>
+        </w:rPr>
+        <w:t>해당 게시글의 실제 조회수</w:t>
+      </w:r>
+      <w:r>
+        <w:rPr>
+          <w:sz w:val="21"/>
+        </w:rPr>
+        <w:t>’</w:t>
+      </w:r>
+      <w:r>
+        <w:rPr>
+          <w:rFonts w:hint="eastAsia"/>
+          <w:sz w:val="21"/>
+        </w:rPr>
+        <w:t>의 분포를 비교하여 조건을 검토할 수 있습니다.</w:t>
+      </w:r>
+      <w:bookmarkStart w:id="1" w:name="_GoBack"/>
+      <w:bookmarkEnd w:id="1"/>
+    </w:p>
+    <w:p>
+      <w:pPr>
+        <w:widowControl/>
+        <w:pBdr>
+          <w:top w:val="none" w:sz="0" w:space="0" w:color="auto"/>
+          <w:left w:val="none" w:sz="0" w:space="0" w:color="auto"/>
+          <w:bottom w:val="none" w:sz="0" w:space="0" w:color="auto"/>
+          <w:right w:val="none" w:sz="0" w:space="0" w:color="auto"/>
+        </w:pBdr>
+        <w:wordWrap/>
+        <w:autoSpaceDE/>
+        <w:autoSpaceDN/>
+        <w:spacing w:line="259" w:lineRule="auto"/>
+        <w:textAlignment w:val="auto"/>
         <w:rPr>
           <w:sz w:val="18"/>
         </w:rPr>
+      </w:pPr>
+      <w:r>
+        <w:rPr>
+          <w:sz w:val="18"/>
+        </w:rPr>
         <w:br w:type="page"/>
       </w:r>
-    </w:p>
-    <w:p>
-      <w:pPr>
-        <w:rPr>
-          <w:sz w:val="18"/>
-        </w:rPr>
-      </w:pPr>
       <w:r>
         <w:rPr>
           <w:b/>
@@ -5895,7 +6317,7 @@
                     <pic:cNvPicPr/>
                   </pic:nvPicPr>
                   <pic:blipFill>
-                    <a:blip r:embed="rId22"/>
+                    <a:blip r:embed="rId24"/>
                     <a:stretch>
                       <a:fillRect/>
                     </a:stretch>

</xml_diff>